<commit_message>
definindo meus temas do relatorio
</commit_message>
<xml_diff>
--- a/Relatorio_Rede_Neural.docx
+++ b/Relatorio_Rede_Neural.docx
@@ -85,19 +85,8 @@
           <w:sz w:val="24"/>
           <w:szCs w:val="24"/>
         </w:rPr>
-        <w:t xml:space="preserve"> Nathan Henrique Lucindo dos Santos e Paulo Alexandre </w:t>
-      </w:r>
-      <w:proofErr w:type="spellStart"/>
-      <w:r>
-        <w:rPr>
-          <w:rFonts w:ascii="Times New Roman" w:hAnsi="Times New Roman" w:cs="Times New Roman"/>
-          <w:color w:val="000000" w:themeColor="text1"/>
-          <w:sz w:val="24"/>
-          <w:szCs w:val="24"/>
-        </w:rPr>
-        <w:t>Haliski</w:t>
-      </w:r>
-      <w:proofErr w:type="spellEnd"/>
+        <w:t xml:space="preserve"> Nathan Henrique Lucindo dos Santos e Paulo Alexandre Haliski</w:t>
+      </w:r>
     </w:p>
     <w:p>
       <w:pPr>
@@ -177,29 +166,8 @@
           <w:sz w:val="24"/>
           <w:szCs w:val="24"/>
         </w:rPr>
-        <w:t xml:space="preserve">O </w:t>
-      </w:r>
-      <w:proofErr w:type="spellStart"/>
-      <w:r>
-        <w:rPr>
-          <w:rFonts w:ascii="Times New Roman" w:hAnsi="Times New Roman" w:cs="Times New Roman"/>
-          <w:color w:val="000000" w:themeColor="text1"/>
-          <w:sz w:val="24"/>
-          <w:szCs w:val="24"/>
-        </w:rPr>
-        <w:t>dataset</w:t>
-      </w:r>
-      <w:proofErr w:type="spellEnd"/>
-      <w:r>
-        <w:rPr>
-          <w:rFonts w:ascii="Times New Roman" w:hAnsi="Times New Roman" w:cs="Times New Roman"/>
-          <w:color w:val="000000" w:themeColor="text1"/>
-          <w:sz w:val="24"/>
-          <w:szCs w:val="24"/>
-        </w:rPr>
-        <w:t xml:space="preserve"> utilizado neste projeto é o </w:t>
-      </w:r>
-      <w:proofErr w:type="spellStart"/>
+        <w:t xml:space="preserve">O dataset utilizado neste projeto é o </w:t>
+      </w:r>
       <w:r>
         <w:rPr>
           <w:rFonts w:ascii="Times New Roman" w:hAnsi="Times New Roman" w:cs="Times New Roman"/>
@@ -211,7 +179,6 @@
         </w:rPr>
         <w:t>RedWineQuality</w:t>
       </w:r>
-      <w:proofErr w:type="spellEnd"/>
       <w:r>
         <w:rPr>
           <w:rFonts w:ascii="Times New Roman" w:hAnsi="Times New Roman" w:cs="Times New Roman"/>
@@ -311,6 +278,15 @@
           <w:szCs w:val="24"/>
         </w:rPr>
       </w:pPr>
+      <w:r>
+        <w:rPr>
+          <w:rFonts w:ascii="Times New Roman" w:hAnsi="Times New Roman" w:cs="Times New Roman"/>
+          <w:color w:val="000000" w:themeColor="text1"/>
+          <w:sz w:val="24"/>
+          <w:szCs w:val="24"/>
+        </w:rPr>
+        <w:t>Paulo</w:t>
+      </w:r>
     </w:p>
     <w:p>
       <w:pPr>
@@ -346,6 +322,15 @@
           <w:szCs w:val="24"/>
         </w:rPr>
       </w:pPr>
+      <w:r>
+        <w:rPr>
+          <w:rFonts w:ascii="Times New Roman" w:hAnsi="Times New Roman" w:cs="Times New Roman"/>
+          <w:color w:val="000000" w:themeColor="text1"/>
+          <w:sz w:val="24"/>
+          <w:szCs w:val="24"/>
+        </w:rPr>
+        <w:t>Paulo</w:t>
+      </w:r>
     </w:p>
     <w:p>
       <w:pPr>
@@ -380,6 +365,15 @@
           <w:szCs w:val="24"/>
         </w:rPr>
       </w:pPr>
+      <w:r>
+        <w:rPr>
+          <w:rFonts w:ascii="Times New Roman" w:hAnsi="Times New Roman" w:cs="Times New Roman"/>
+          <w:color w:val="000000" w:themeColor="text1"/>
+          <w:sz w:val="24"/>
+          <w:szCs w:val="24"/>
+        </w:rPr>
+        <w:t>Paulo</w:t>
+      </w:r>
     </w:p>
     <w:p>
       <w:pPr>
@@ -1241,6 +1235,7 @@
   <w:style w:type="character" w:default="1" w:styleId="Fontepargpadro">
     <w:name w:val="Default Paragraph Font"/>
     <w:uiPriority w:val="1"/>
+    <w:semiHidden/>
     <w:unhideWhenUsed/>
   </w:style>
   <w:style w:type="table" w:default="1" w:styleId="Tabelanormal">

</xml_diff>